<commit_message>
07. How React Works - 100%
</commit_message>
<xml_diff>
--- a/07. How React Works/Notes.docx
+++ b/07. How React Works/Notes.docx
@@ -2173,14 +2173,1056 @@
         <w:t>RESET THE STATE</w:t>
       </w:r>
     </w:p>
-    <w:p>
-      <w:pPr>
-        <w:pStyle w:val="ListParagraph"/>
-        <w:numPr>
-          <w:ilvl w:val="0"/>
-          <w:numId w:val="1"/>
-        </w:numPr>
-      </w:pPr>
+    <w:p/>
+    <w:p>
+      <w:pPr>
+        <w:pStyle w:val="Heading1"/>
+      </w:pPr>
+      <w:r>
+        <w:t>Render Logic</w:t>
+      </w:r>
+    </w:p>
+    <w:p>
+      <w:pPr>
+        <w:pStyle w:val="ListParagraph"/>
+        <w:numPr>
+          <w:ilvl w:val="0"/>
+          <w:numId w:val="1"/>
+        </w:numPr>
+      </w:pPr>
+      <w:r>
+        <w:t>Code that lives at the top level of the component function</w:t>
+      </w:r>
+    </w:p>
+    <w:p>
+      <w:pPr>
+        <w:pStyle w:val="ListParagraph"/>
+        <w:numPr>
+          <w:ilvl w:val="0"/>
+          <w:numId w:val="1"/>
+        </w:numPr>
+      </w:pPr>
+      <w:r>
+        <w:t>Participates in describing how the Component view looks like</w:t>
+      </w:r>
+    </w:p>
+    <w:p>
+      <w:pPr>
+        <w:pStyle w:val="ListParagraph"/>
+        <w:numPr>
+          <w:ilvl w:val="0"/>
+          <w:numId w:val="1"/>
+        </w:numPr>
+      </w:pPr>
+      <w:r>
+        <w:t xml:space="preserve">Ex </w:t>
+      </w:r>
+    </w:p>
+    <w:p>
+      <w:pPr>
+        <w:pStyle w:val="ListParagraph"/>
+        <w:numPr>
+          <w:ilvl w:val="1"/>
+          <w:numId w:val="1"/>
+        </w:numPr>
+      </w:pPr>
+      <w:r>
+        <w:t>The states</w:t>
+      </w:r>
+    </w:p>
+    <w:p>
+      <w:pPr>
+        <w:pStyle w:val="ListParagraph"/>
+        <w:numPr>
+          <w:ilvl w:val="1"/>
+          <w:numId w:val="1"/>
+        </w:numPr>
+      </w:pPr>
+      <w:r>
+        <w:t xml:space="preserve">Any JSX that is inside a return </w:t>
+      </w:r>
+      <w:proofErr w:type="gramStart"/>
+      <w:r>
+        <w:t>function</w:t>
+      </w:r>
+      <w:proofErr w:type="gramEnd"/>
+    </w:p>
+    <w:p>
+      <w:pPr>
+        <w:pStyle w:val="Heading3"/>
+      </w:pPr>
+      <w:r>
+        <w:t>Components must be PURE when it comes to RENDER LOGIC:</w:t>
+      </w:r>
+    </w:p>
+    <w:p>
+      <w:pPr>
+        <w:pStyle w:val="ListParagraph"/>
+        <w:numPr>
+          <w:ilvl w:val="0"/>
+          <w:numId w:val="1"/>
+        </w:numPr>
+      </w:pPr>
+      <w:r>
+        <w:t xml:space="preserve">Given the same props (input), a component should always return the same </w:t>
+      </w:r>
+      <w:proofErr w:type="gramStart"/>
+      <w:r>
+        <w:t>JSX(</w:t>
+      </w:r>
+      <w:proofErr w:type="gramEnd"/>
+      <w:r>
+        <w:t>output)</w:t>
+      </w:r>
+    </w:p>
+    <w:p>
+      <w:pPr>
+        <w:pStyle w:val="Heading3"/>
+      </w:pPr>
+      <w:r>
+        <w:t xml:space="preserve">Render Logic is not allowed to produce any side </w:t>
+      </w:r>
+      <w:proofErr w:type="gramStart"/>
+      <w:r>
+        <w:t>effects</w:t>
+      </w:r>
+      <w:proofErr w:type="gramEnd"/>
+    </w:p>
+    <w:p>
+      <w:pPr>
+        <w:pStyle w:val="ListParagraph"/>
+        <w:numPr>
+          <w:ilvl w:val="1"/>
+          <w:numId w:val="1"/>
+        </w:numPr>
+      </w:pPr>
+      <w:r>
+        <w:t xml:space="preserve">No interaction with the Outside world is </w:t>
+      </w:r>
+      <w:proofErr w:type="gramStart"/>
+      <w:r>
+        <w:t>allowed</w:t>
+      </w:r>
+      <w:proofErr w:type="gramEnd"/>
+    </w:p>
+    <w:p>
+      <w:pPr>
+        <w:pStyle w:val="ListParagraph"/>
+        <w:numPr>
+          <w:ilvl w:val="1"/>
+          <w:numId w:val="1"/>
+        </w:numPr>
+      </w:pPr>
+      <w:r>
+        <w:t xml:space="preserve">No network </w:t>
+      </w:r>
+      <w:proofErr w:type="gramStart"/>
+      <w:r>
+        <w:t>r</w:t>
+      </w:r>
+      <w:r>
+        <w:t>equests</w:t>
+      </w:r>
+      <w:proofErr w:type="gramEnd"/>
+    </w:p>
+    <w:p>
+      <w:pPr>
+        <w:pStyle w:val="ListParagraph"/>
+        <w:numPr>
+          <w:ilvl w:val="1"/>
+          <w:numId w:val="1"/>
+        </w:numPr>
+      </w:pPr>
+      <w:r>
+        <w:t>No start timers</w:t>
+      </w:r>
+    </w:p>
+    <w:p>
+      <w:pPr>
+        <w:pStyle w:val="ListParagraph"/>
+        <w:numPr>
+          <w:ilvl w:val="1"/>
+          <w:numId w:val="1"/>
+        </w:numPr>
+      </w:pPr>
+      <w:r>
+        <w:t>No Use directly the DOM API</w:t>
+      </w:r>
+    </w:p>
+    <w:p>
+      <w:pPr>
+        <w:pStyle w:val="ListParagraph"/>
+        <w:numPr>
+          <w:ilvl w:val="1"/>
+          <w:numId w:val="1"/>
+        </w:numPr>
+      </w:pPr>
+      <w:r>
+        <w:t>No mutate objects or variables outside of the function scope</w:t>
+      </w:r>
+    </w:p>
+    <w:p>
+      <w:pPr>
+        <w:pStyle w:val="ListParagraph"/>
+        <w:numPr>
+          <w:ilvl w:val="1"/>
+          <w:numId w:val="1"/>
+        </w:numPr>
+      </w:pPr>
+      <w:r>
+        <w:t>No STATE UPDATE</w:t>
+      </w:r>
+      <w:r>
+        <w:t xml:space="preserve"> </w:t>
+      </w:r>
+      <w:r>
+        <w:sym w:font="Wingdings" w:char="F0E0"/>
+      </w:r>
+      <w:r>
+        <w:t xml:space="preserve"> infinite loops</w:t>
+      </w:r>
+    </w:p>
+    <w:p>
+      <w:pPr>
+        <w:pStyle w:val="Heading1"/>
+      </w:pPr>
+      <w:r>
+        <w:t>Event handler Logic</w:t>
+      </w:r>
+    </w:p>
+    <w:p>
+      <w:pPr>
+        <w:pStyle w:val="ListParagraph"/>
+        <w:numPr>
+          <w:ilvl w:val="0"/>
+          <w:numId w:val="1"/>
+        </w:numPr>
+      </w:pPr>
+      <w:r>
+        <w:t xml:space="preserve">Executes as a </w:t>
+      </w:r>
+      <w:r>
+        <w:rPr>
+          <w:b/>
+          <w:bCs/>
+        </w:rPr>
+        <w:t>CONSEQUENCE</w:t>
+      </w:r>
+      <w:r>
+        <w:t xml:space="preserve"> of the event that the handler is listening </w:t>
+      </w:r>
+      <w:proofErr w:type="gramStart"/>
+      <w:r>
+        <w:t>for</w:t>
+      </w:r>
+      <w:proofErr w:type="gramEnd"/>
+      <w:r>
+        <w:t xml:space="preserve"> </w:t>
+      </w:r>
+    </w:p>
+    <w:p>
+      <w:r>
+        <w:drawing>
+          <wp:inline distT="0" distB="0" distL="0" distR="0" wp14:anchorId="7C62951A" wp14:editId="27C1D318">
+            <wp:extent cx="2861733" cy="1603917"/>
+            <wp:effectExtent l="0" t="0" r="0" b="0"/>
+            <wp:docPr id="23451736" name="Picture 1" descr="A screenshot of a computer&#10;&#10;Description automatically generated"/>
+            <wp:cNvGraphicFramePr>
+              <a:graphicFrameLocks xmlns:a="http://schemas.openxmlformats.org/drawingml/2006/main" noChangeAspect="1"/>
+            </wp:cNvGraphicFramePr>
+            <a:graphic xmlns:a="http://schemas.openxmlformats.org/drawingml/2006/main">
+              <a:graphicData uri="http://schemas.openxmlformats.org/drawingml/2006/picture">
+                <pic:pic xmlns:pic="http://schemas.openxmlformats.org/drawingml/2006/picture">
+                  <pic:nvPicPr>
+                    <pic:cNvPr id="23451736" name="Picture 1" descr="A screenshot of a computer&#10;&#10;Description automatically generated"/>
+                    <pic:cNvPicPr/>
+                  </pic:nvPicPr>
+                  <pic:blipFill>
+                    <a:blip r:embed="rId14"/>
+                    <a:stretch>
+                      <a:fillRect/>
+                    </a:stretch>
+                  </pic:blipFill>
+                  <pic:spPr>
+                    <a:xfrm>
+                      <a:off x="0" y="0"/>
+                      <a:ext cx="2874055" cy="1610823"/>
+                    </a:xfrm>
+                    <a:prstGeom prst="rect">
+                      <a:avLst/>
+                    </a:prstGeom>
+                  </pic:spPr>
+                </pic:pic>
+              </a:graphicData>
+            </a:graphic>
+          </wp:inline>
+        </w:drawing>
+      </w:r>
+    </w:p>
+    <w:p>
+      <w:pPr>
+        <w:pStyle w:val="Heading1"/>
+      </w:pPr>
+      <w:r>
+        <w:lastRenderedPageBreak/>
+        <w:t>State Update Batching</w:t>
+      </w:r>
+    </w:p>
+    <w:p>
+      <w:pPr>
+        <w:pStyle w:val="ListParagraph"/>
+        <w:numPr>
+          <w:ilvl w:val="0"/>
+          <w:numId w:val="1"/>
+        </w:numPr>
+      </w:pPr>
+      <w:r>
+        <w:t xml:space="preserve">React batches multiple STATE UPDATES into 1 RENDER + </w:t>
+      </w:r>
+      <w:proofErr w:type="gramStart"/>
+      <w:r>
+        <w:t>COMMIT</w:t>
+      </w:r>
+      <w:proofErr w:type="gramEnd"/>
+    </w:p>
+    <w:p>
+      <w:pPr>
+        <w:pStyle w:val="ListParagraph"/>
+        <w:numPr>
+          <w:ilvl w:val="0"/>
+          <w:numId w:val="1"/>
+        </w:numPr>
+      </w:pPr>
+      <w:r>
+        <w:drawing>
+          <wp:inline distT="0" distB="0" distL="0" distR="0" wp14:anchorId="32A22302" wp14:editId="7AC91C60">
+            <wp:extent cx="5943600" cy="2574925"/>
+            <wp:effectExtent l="0" t="0" r="0" b="0"/>
+            <wp:docPr id="2118021496" name="Picture 1" descr="A diagram of a computer program&#10;&#10;Description automatically generated"/>
+            <wp:cNvGraphicFramePr>
+              <a:graphicFrameLocks xmlns:a="http://schemas.openxmlformats.org/drawingml/2006/main" noChangeAspect="1"/>
+            </wp:cNvGraphicFramePr>
+            <a:graphic xmlns:a="http://schemas.openxmlformats.org/drawingml/2006/main">
+              <a:graphicData uri="http://schemas.openxmlformats.org/drawingml/2006/picture">
+                <pic:pic xmlns:pic="http://schemas.openxmlformats.org/drawingml/2006/picture">
+                  <pic:nvPicPr>
+                    <pic:cNvPr id="2118021496" name="Picture 1" descr="A diagram of a computer program&#10;&#10;Description automatically generated"/>
+                    <pic:cNvPicPr/>
+                  </pic:nvPicPr>
+                  <pic:blipFill>
+                    <a:blip r:embed="rId15"/>
+                    <a:stretch>
+                      <a:fillRect/>
+                    </a:stretch>
+                  </pic:blipFill>
+                  <pic:spPr>
+                    <a:xfrm>
+                      <a:off x="0" y="0"/>
+                      <a:ext cx="5943600" cy="2574925"/>
+                    </a:xfrm>
+                    <a:prstGeom prst="rect">
+                      <a:avLst/>
+                    </a:prstGeom>
+                  </pic:spPr>
+                </pic:pic>
+              </a:graphicData>
+            </a:graphic>
+          </wp:inline>
+        </w:drawing>
+      </w:r>
+    </w:p>
+    <w:p>
+      <w:pPr>
+        <w:pStyle w:val="ListParagraph"/>
+        <w:numPr>
+          <w:ilvl w:val="0"/>
+          <w:numId w:val="1"/>
+        </w:numPr>
+      </w:pPr>
+      <w:r>
+        <w:t>It’s a Performance Optimization</w:t>
+      </w:r>
+    </w:p>
+    <w:p>
+      <w:pPr>
+        <w:pStyle w:val="ListParagraph"/>
+        <w:numPr>
+          <w:ilvl w:val="0"/>
+          <w:numId w:val="1"/>
+        </w:numPr>
+      </w:pPr>
+      <w:r>
+        <w:t xml:space="preserve">Updating the state in React is </w:t>
+      </w:r>
+      <w:r>
+        <w:rPr>
+          <w:b/>
+          <w:bCs/>
+        </w:rPr>
+        <w:t>ASYNCHRONOUS</w:t>
+      </w:r>
+    </w:p>
+    <w:p>
+      <w:pPr>
+        <w:pStyle w:val="Heading1"/>
+      </w:pPr>
+      <w:r>
+        <w:t>Events in React</w:t>
+      </w:r>
+    </w:p>
+    <w:p>
+      <w:pPr>
+        <w:pStyle w:val="ListParagraph"/>
+        <w:numPr>
+          <w:ilvl w:val="0"/>
+          <w:numId w:val="1"/>
+        </w:numPr>
+      </w:pPr>
+      <w:r>
+        <w:t xml:space="preserve">React does not attach the events to any of the specific </w:t>
+      </w:r>
+      <w:proofErr w:type="gramStart"/>
+      <w:r>
+        <w:t>elements</w:t>
+      </w:r>
+      <w:proofErr w:type="gramEnd"/>
+    </w:p>
+    <w:p>
+      <w:pPr>
+        <w:pStyle w:val="ListParagraph"/>
+        <w:numPr>
+          <w:ilvl w:val="0"/>
+          <w:numId w:val="1"/>
+        </w:numPr>
+      </w:pPr>
+      <w:r>
+        <w:t xml:space="preserve">React </w:t>
+      </w:r>
+      <w:proofErr w:type="gramStart"/>
+      <w:r>
+        <w:t>actually attaches</w:t>
+      </w:r>
+      <w:proofErr w:type="gramEnd"/>
+      <w:r>
+        <w:t xml:space="preserve"> all events to the </w:t>
+      </w:r>
+      <w:r>
+        <w:rPr>
+          <w:b/>
+          <w:bCs/>
+        </w:rPr>
+        <w:t>ROOT Element</w:t>
+      </w:r>
+      <w:r>
+        <w:rPr>
+          <w:b/>
+          <w:bCs/>
+        </w:rPr>
+        <w:drawing>
+          <wp:inline distT="0" distB="0" distL="0" distR="0" wp14:anchorId="5C47B945" wp14:editId="3C32D91B">
+            <wp:extent cx="5943600" cy="3164205"/>
+            <wp:effectExtent l="0" t="0" r="0" b="0"/>
+            <wp:docPr id="763476856" name="Picture 1" descr="A screenshot of a computer&#10;&#10;Description automatically generated"/>
+            <wp:cNvGraphicFramePr>
+              <a:graphicFrameLocks xmlns:a="http://schemas.openxmlformats.org/drawingml/2006/main" noChangeAspect="1"/>
+            </wp:cNvGraphicFramePr>
+            <a:graphic xmlns:a="http://schemas.openxmlformats.org/drawingml/2006/main">
+              <a:graphicData uri="http://schemas.openxmlformats.org/drawingml/2006/picture">
+                <pic:pic xmlns:pic="http://schemas.openxmlformats.org/drawingml/2006/picture">
+                  <pic:nvPicPr>
+                    <pic:cNvPr id="763476856" name="Picture 1" descr="A screenshot of a computer&#10;&#10;Description automatically generated"/>
+                    <pic:cNvPicPr/>
+                  </pic:nvPicPr>
+                  <pic:blipFill>
+                    <a:blip r:embed="rId16"/>
+                    <a:stretch>
+                      <a:fillRect/>
+                    </a:stretch>
+                  </pic:blipFill>
+                  <pic:spPr>
+                    <a:xfrm>
+                      <a:off x="0" y="0"/>
+                      <a:ext cx="5943600" cy="3164205"/>
+                    </a:xfrm>
+                    <a:prstGeom prst="rect">
+                      <a:avLst/>
+                    </a:prstGeom>
+                  </pic:spPr>
+                </pic:pic>
+              </a:graphicData>
+            </a:graphic>
+          </wp:inline>
+        </w:drawing>
+      </w:r>
+    </w:p>
+    <w:p>
+      <w:pPr>
+        <w:pStyle w:val="ListParagraph"/>
+        <w:numPr>
+          <w:ilvl w:val="0"/>
+          <w:numId w:val="1"/>
+        </w:numPr>
+      </w:pPr>
+      <w:r>
+        <w:t>React performs event Delegation behind the scenes</w:t>
+      </w:r>
+      <w:r>
+        <w:t>.</w:t>
+      </w:r>
+    </w:p>
+    <w:p/>
+    <w:p>
+      <w:pPr>
+        <w:pStyle w:val="Heading2"/>
+      </w:pPr>
+      <w:r>
+        <w:lastRenderedPageBreak/>
+        <w:t>Synthetic Events</w:t>
+      </w:r>
+    </w:p>
+    <w:p>
+      <w:pPr>
+        <w:pStyle w:val="ListParagraph"/>
+        <w:numPr>
+          <w:ilvl w:val="0"/>
+          <w:numId w:val="1"/>
+        </w:numPr>
+      </w:pPr>
+      <w:r>
+        <w:t xml:space="preserve">The ‘e’ is a wrapper around the DOM’s native event </w:t>
+      </w:r>
+      <w:proofErr w:type="gramStart"/>
+      <w:r>
+        <w:t>object</w:t>
+      </w:r>
+      <w:proofErr w:type="gramEnd"/>
+    </w:p>
+    <w:p>
+      <w:pPr>
+        <w:pStyle w:val="ListParagraph"/>
+        <w:numPr>
+          <w:ilvl w:val="0"/>
+          <w:numId w:val="1"/>
+        </w:numPr>
+      </w:pPr>
+      <w:r>
+        <w:t>Has the same interface</w:t>
+      </w:r>
+    </w:p>
+    <w:p>
+      <w:pPr>
+        <w:pStyle w:val="ListParagraph"/>
+        <w:numPr>
+          <w:ilvl w:val="1"/>
+          <w:numId w:val="1"/>
+        </w:numPr>
+      </w:pPr>
+      <w:proofErr w:type="spellStart"/>
+      <w:proofErr w:type="gramStart"/>
+      <w:r>
+        <w:t>stopPropagation</w:t>
+      </w:r>
+      <w:proofErr w:type="spellEnd"/>
+      <w:r>
+        <w:t>(</w:t>
+      </w:r>
+      <w:proofErr w:type="gramEnd"/>
+      <w:r>
+        <w:t>)</w:t>
+      </w:r>
+    </w:p>
+    <w:p>
+      <w:pPr>
+        <w:pStyle w:val="ListParagraph"/>
+        <w:numPr>
+          <w:ilvl w:val="1"/>
+          <w:numId w:val="1"/>
+        </w:numPr>
+      </w:pPr>
+      <w:proofErr w:type="spellStart"/>
+      <w:proofErr w:type="gramStart"/>
+      <w:r>
+        <w:t>preventDefault</w:t>
+      </w:r>
+      <w:proofErr w:type="spellEnd"/>
+      <w:r>
+        <w:t>(</w:t>
+      </w:r>
+      <w:proofErr w:type="gramEnd"/>
+      <w:r>
+        <w:t>)</w:t>
+      </w:r>
+    </w:p>
+    <w:p>
+      <w:pPr>
+        <w:pStyle w:val="ListParagraph"/>
+        <w:numPr>
+          <w:ilvl w:val="0"/>
+          <w:numId w:val="1"/>
+        </w:numPr>
+      </w:pPr>
+      <w:r>
+        <w:t xml:space="preserve">Fixes some browser inconsistencies </w:t>
+      </w:r>
+      <w:r>
+        <w:sym w:font="Wingdings" w:char="F0E0"/>
+      </w:r>
+      <w:r>
+        <w:t xml:space="preserve"> all events </w:t>
+      </w:r>
+      <w:proofErr w:type="gramStart"/>
+      <w:r>
+        <w:t>works</w:t>
+      </w:r>
+      <w:proofErr w:type="gramEnd"/>
+      <w:r>
+        <w:t xml:space="preserve"> the same ACROSS ALL BROWSERS</w:t>
+      </w:r>
+    </w:p>
+    <w:p/>
+    <w:p>
+      <w:pPr>
+        <w:pStyle w:val="Heading1"/>
+      </w:pPr>
+      <w:r>
+        <w:t xml:space="preserve">Libraries vs Frameworks  </w:t>
+      </w:r>
+    </w:p>
+    <w:p>
+      <w:pPr>
+        <w:pStyle w:val="Heading2"/>
+      </w:pPr>
+      <w:r>
+        <w:t xml:space="preserve">Framework (Angular, Vue, </w:t>
+      </w:r>
+      <w:proofErr w:type="spellStart"/>
+      <w:r>
+        <w:t>Swelte</w:t>
+      </w:r>
+      <w:proofErr w:type="spellEnd"/>
+      <w:r>
+        <w:t>)</w:t>
+      </w:r>
+    </w:p>
+    <w:p>
+      <w:pPr>
+        <w:pStyle w:val="ListParagraph"/>
+        <w:numPr>
+          <w:ilvl w:val="0"/>
+          <w:numId w:val="1"/>
+        </w:numPr>
+      </w:pPr>
+      <w:r>
+        <w:t>All in one kit</w:t>
+      </w:r>
+    </w:p>
+    <w:p>
+      <w:pPr>
+        <w:pStyle w:val="ListParagraph"/>
+        <w:numPr>
+          <w:ilvl w:val="0"/>
+          <w:numId w:val="1"/>
+        </w:numPr>
+      </w:pPr>
+      <w:r>
+        <w:t xml:space="preserve">A complete structure that includes everything that we need to build a complete </w:t>
+      </w:r>
+      <w:proofErr w:type="gramStart"/>
+      <w:r>
+        <w:t>application</w:t>
+      </w:r>
+      <w:proofErr w:type="gramEnd"/>
+    </w:p>
+    <w:p>
+      <w:pPr>
+        <w:pStyle w:val="ListParagraph"/>
+        <w:numPr>
+          <w:ilvl w:val="0"/>
+          <w:numId w:val="1"/>
+        </w:numPr>
+      </w:pPr>
+      <w:r>
+        <w:t xml:space="preserve">Angular has everything </w:t>
+      </w:r>
+      <w:proofErr w:type="gramStart"/>
+      <w:r>
+        <w:t>inside</w:t>
+      </w:r>
+      <w:proofErr w:type="gramEnd"/>
+    </w:p>
+    <w:p>
+      <w:pPr>
+        <w:pStyle w:val="ListParagraph"/>
+        <w:numPr>
+          <w:ilvl w:val="1"/>
+          <w:numId w:val="1"/>
+        </w:numPr>
+      </w:pPr>
+      <w:r>
+        <w:t>Routing</w:t>
+      </w:r>
+    </w:p>
+    <w:p>
+      <w:pPr>
+        <w:pStyle w:val="ListParagraph"/>
+        <w:numPr>
+          <w:ilvl w:val="1"/>
+          <w:numId w:val="1"/>
+        </w:numPr>
+      </w:pPr>
+      <w:r>
+        <w:t>Styling</w:t>
+      </w:r>
+    </w:p>
+    <w:p>
+      <w:pPr>
+        <w:pStyle w:val="ListParagraph"/>
+        <w:numPr>
+          <w:ilvl w:val="1"/>
+          <w:numId w:val="1"/>
+        </w:numPr>
+      </w:pPr>
+      <w:r>
+        <w:t>HTTP Requests and so on</w:t>
+      </w:r>
+    </w:p>
+    <w:p>
+      <w:pPr>
+        <w:pStyle w:val="Heading3"/>
+      </w:pPr>
+      <w:r>
+        <w:t>Library</w:t>
+      </w:r>
+      <w:r>
+        <w:t xml:space="preserve"> (React</w:t>
+      </w:r>
+      <w:r>
+        <w:t xml:space="preserve"> – view library</w:t>
+      </w:r>
+      <w:r>
+        <w:t>)</w:t>
+      </w:r>
+    </w:p>
+    <w:p>
+      <w:pPr>
+        <w:pStyle w:val="ListParagraph"/>
+        <w:numPr>
+          <w:ilvl w:val="0"/>
+          <w:numId w:val="1"/>
+        </w:numPr>
+      </w:pPr>
+      <w:r>
+        <w:t>Separate ingredients</w:t>
+      </w:r>
+    </w:p>
+    <w:p>
+      <w:pPr>
+        <w:pStyle w:val="ListParagraph"/>
+        <w:numPr>
+          <w:ilvl w:val="0"/>
+          <w:numId w:val="1"/>
+        </w:numPr>
+      </w:pPr>
+      <w:r>
+        <w:t>To build an APP, we will need to add multiple Libraries for Routing, Styling, HTTP Requests and so on</w:t>
+      </w:r>
+    </w:p>
+    <w:p>
+      <w:pPr>
+        <w:pStyle w:val="ListParagraph"/>
+        <w:numPr>
+          <w:ilvl w:val="0"/>
+          <w:numId w:val="1"/>
+        </w:numPr>
+      </w:pPr>
+      <w:r>
+        <w:t xml:space="preserve">React is only the </w:t>
+      </w:r>
+      <w:r>
+        <w:rPr>
+          <w:b/>
+          <w:bCs/>
+        </w:rPr>
+        <w:t>VIEW</w:t>
+      </w:r>
+      <w:r>
+        <w:t xml:space="preserve"> </w:t>
+      </w:r>
+      <w:proofErr w:type="gramStart"/>
+      <w:r>
+        <w:t>library</w:t>
+      </w:r>
+      <w:proofErr w:type="gramEnd"/>
+    </w:p>
+    <w:p>
+      <w:pPr>
+        <w:pStyle w:val="ListParagraph"/>
+        <w:numPr>
+          <w:ilvl w:val="0"/>
+          <w:numId w:val="1"/>
+        </w:numPr>
+      </w:pPr>
+      <w:r>
+        <w:t xml:space="preserve">Incredible Freedom </w:t>
+      </w:r>
+    </w:p>
+    <w:p>
+      <w:pPr>
+        <w:pStyle w:val="ListParagraph"/>
+        <w:numPr>
+          <w:ilvl w:val="1"/>
+          <w:numId w:val="1"/>
+        </w:numPr>
+      </w:pPr>
+      <w:r>
+        <w:t xml:space="preserve">Can choose what apps you want to </w:t>
+      </w:r>
+      <w:proofErr w:type="gramStart"/>
+      <w:r>
+        <w:t>use</w:t>
+      </w:r>
+      <w:proofErr w:type="gramEnd"/>
+    </w:p>
+    <w:p>
+      <w:pPr>
+        <w:pStyle w:val="ListParagraph"/>
+        <w:numPr>
+          <w:ilvl w:val="0"/>
+          <w:numId w:val="1"/>
+        </w:numPr>
+      </w:pPr>
+      <w:r>
+        <w:t xml:space="preserve">You need to be able to use and find all those other </w:t>
+      </w:r>
+      <w:proofErr w:type="gramStart"/>
+      <w:r>
+        <w:t>libraries</w:t>
+      </w:r>
+      <w:proofErr w:type="gramEnd"/>
+    </w:p>
+    <w:p/>
+    <w:p>
+      <w:pPr>
+        <w:pStyle w:val="Heading1"/>
+      </w:pPr>
+      <w:r>
+        <w:t>React Ecosystem</w:t>
+      </w:r>
+    </w:p>
+    <w:p>
+      <w:pPr>
+        <w:pStyle w:val="ListParagraph"/>
+        <w:numPr>
+          <w:ilvl w:val="0"/>
+          <w:numId w:val="1"/>
+        </w:numPr>
+      </w:pPr>
+      <w:r>
+        <w:t>Since React is so popular, there is a HUGE Ecosystem of 3</w:t>
+      </w:r>
+      <w:r>
+        <w:rPr>
+          <w:vertAlign w:val="superscript"/>
+        </w:rPr>
+        <w:t>rd</w:t>
+      </w:r>
+      <w:r>
+        <w:t xml:space="preserve"> party apps that we can </w:t>
+      </w:r>
+      <w:proofErr w:type="gramStart"/>
+      <w:r>
+        <w:t>use</w:t>
+      </w:r>
+      <w:proofErr w:type="gramEnd"/>
+    </w:p>
+    <w:p>
+      <w:pPr>
+        <w:pStyle w:val="Heading3"/>
+      </w:pPr>
+      <w:r>
+        <w:t>Routing (for SPA’s)</w:t>
+      </w:r>
+    </w:p>
+    <w:p>
+      <w:pPr>
+        <w:pStyle w:val="ListParagraph"/>
+        <w:numPr>
+          <w:ilvl w:val="0"/>
+          <w:numId w:val="1"/>
+        </w:numPr>
+      </w:pPr>
+      <w:r>
+        <w:t>React Router, React Location</w:t>
+      </w:r>
+    </w:p>
+    <w:p>
+      <w:pPr>
+        <w:pStyle w:val="Heading3"/>
+      </w:pPr>
+      <w:r>
+        <w:t>HTTP Requests</w:t>
+      </w:r>
+    </w:p>
+    <w:p>
+      <w:pPr>
+        <w:pStyle w:val="ListParagraph"/>
+        <w:numPr>
+          <w:ilvl w:val="0"/>
+          <w:numId w:val="1"/>
+        </w:numPr>
+      </w:pPr>
+      <w:r>
+        <w:t xml:space="preserve">JS </w:t>
+      </w:r>
+      <w:proofErr w:type="gramStart"/>
+      <w:r>
+        <w:t>Fetch(</w:t>
+      </w:r>
+      <w:proofErr w:type="gramEnd"/>
+      <w:r>
+        <w:t>), AXIOS</w:t>
+      </w:r>
+    </w:p>
+    <w:p>
+      <w:pPr>
+        <w:pStyle w:val="Heading3"/>
+      </w:pPr>
+      <w:r>
+        <w:t>Remote management</w:t>
+      </w:r>
+    </w:p>
+    <w:p>
+      <w:pPr>
+        <w:pStyle w:val="ListParagraph"/>
+        <w:numPr>
+          <w:ilvl w:val="0"/>
+          <w:numId w:val="1"/>
+        </w:numPr>
+      </w:pPr>
+      <w:r>
+        <w:t>React Query, SWR, Apollo</w:t>
+      </w:r>
+    </w:p>
+    <w:p>
+      <w:pPr>
+        <w:pStyle w:val="Heading3"/>
+      </w:pPr>
+      <w:r>
+        <w:lastRenderedPageBreak/>
+        <w:t>Global state management</w:t>
+      </w:r>
+    </w:p>
+    <w:p>
+      <w:pPr>
+        <w:pStyle w:val="ListParagraph"/>
+        <w:numPr>
+          <w:ilvl w:val="0"/>
+          <w:numId w:val="1"/>
+        </w:numPr>
+      </w:pPr>
+      <w:r>
+        <w:t xml:space="preserve">Context API, Redux, </w:t>
+      </w:r>
+      <w:proofErr w:type="spellStart"/>
+      <w:r>
+        <w:t>Zustand</w:t>
+      </w:r>
+      <w:proofErr w:type="spellEnd"/>
+    </w:p>
+    <w:p>
+      <w:pPr>
+        <w:pStyle w:val="Heading3"/>
+      </w:pPr>
+      <w:r>
+        <w:t>Styling</w:t>
+      </w:r>
+    </w:p>
+    <w:p>
+      <w:pPr>
+        <w:pStyle w:val="ListParagraph"/>
+        <w:numPr>
+          <w:ilvl w:val="0"/>
+          <w:numId w:val="1"/>
+        </w:numPr>
+      </w:pPr>
+      <w:r>
+        <w:t xml:space="preserve">CSS Modules, Tailwind </w:t>
+      </w:r>
+      <w:proofErr w:type="spellStart"/>
+      <w:r>
+        <w:t>Css</w:t>
+      </w:r>
+      <w:proofErr w:type="spellEnd"/>
+    </w:p>
+    <w:p>
+      <w:pPr>
+        <w:pStyle w:val="Heading3"/>
+      </w:pPr>
+      <w:r>
+        <w:t>Form Management</w:t>
+      </w:r>
+    </w:p>
+    <w:p>
+      <w:pPr>
+        <w:pStyle w:val="ListParagraph"/>
+        <w:numPr>
+          <w:ilvl w:val="0"/>
+          <w:numId w:val="1"/>
+        </w:numPr>
+      </w:pPr>
+      <w:r>
+        <w:t xml:space="preserve">React Hook Form, </w:t>
+      </w:r>
+      <w:proofErr w:type="spellStart"/>
+      <w:r>
+        <w:t>Formik</w:t>
+      </w:r>
+      <w:proofErr w:type="spellEnd"/>
+    </w:p>
+    <w:p>
+      <w:pPr>
+        <w:pStyle w:val="Heading3"/>
+      </w:pPr>
+      <w:r>
+        <w:t>Animations</w:t>
+      </w:r>
+    </w:p>
+    <w:p>
+      <w:pPr>
+        <w:pStyle w:val="ListParagraph"/>
+        <w:numPr>
+          <w:ilvl w:val="0"/>
+          <w:numId w:val="1"/>
+        </w:numPr>
+      </w:pPr>
+      <w:r>
+        <w:t>Motion, React-Spring</w:t>
+      </w:r>
+    </w:p>
+    <w:p>
+      <w:pPr>
+        <w:pStyle w:val="Heading3"/>
+      </w:pPr>
+      <w:r>
+        <w:t>UI Components</w:t>
+      </w:r>
+    </w:p>
+    <w:p>
+      <w:pPr>
+        <w:pStyle w:val="ListParagraph"/>
+        <w:numPr>
+          <w:ilvl w:val="0"/>
+          <w:numId w:val="1"/>
+        </w:numPr>
+      </w:pPr>
+      <w:r>
+        <w:t xml:space="preserve">Chakra, </w:t>
+      </w:r>
+      <w:proofErr w:type="spellStart"/>
+      <w:r>
+        <w:t>Mantine</w:t>
+      </w:r>
+      <w:proofErr w:type="spellEnd"/>
     </w:p>
     <w:p/>
     <w:sectPr>

</xml_diff>